<commit_message>
Code quality control. Removed form hiding.
</commit_message>
<xml_diff>
--- a/Documenation/Connect 4 Project Documentation.docx
+++ b/Documenation/Connect 4 Project Documentation.docx
@@ -16,6 +16,8 @@
         </w:rPr>
         <w:t>Connect 4 Project Documentation:</w:t>
       </w:r>
+      <w:bookmarkStart w:id="0" w:name="_GoBack"/>
+      <w:bookmarkEnd w:id="0"/>
     </w:p>
     <w:p>
       <w:pPr>
@@ -247,8 +249,6 @@
         </w:rPr>
         <w:t>Alpha-beta pruning is an optimization where the minimax algorithm doesn’t have to explore all possibilities of a certain choice because I already have a smaller value from another choice.</w:t>
       </w:r>
-      <w:bookmarkStart w:id="0" w:name="_GoBack"/>
-      <w:bookmarkEnd w:id="0"/>
     </w:p>
     <w:sectPr>
       <w:pgSz w:w="12240" w:h="15840"/>

</xml_diff>